<commit_message>
Before sendiing to co-authors
</commit_message>
<xml_diff>
--- a/Manuscript/Rodent_morphospace.docx
+++ b/Manuscript/Rodent_morphospace.docx
@@ -11426,27 +11426,26 @@
       </w:pPr>
       <w:r>
         <w:rPr>
-          <w:rFonts w:ascii="Helvetica Neue" w:eastAsia="Helvetica Neue" w:hAnsi="Helvetica Neue" w:cs="Helvetica Neue"/>
-          <w:b/>
           <w:noProof/>
         </w:rPr>
         <w:lastRenderedPageBreak/>
         <w:drawing>
-          <wp:inline distT="0" distB="0" distL="0" distR="0" wp14:anchorId="220AFC89" wp14:editId="1A86CFCA">
-            <wp:extent cx="5943600" cy="5943600"/>
-            <wp:effectExtent l="0" t="0" r="0" b="0"/>
-            <wp:docPr id="1472611611" name="Picture 1472611611" descr="A black background with red lines&#10;&#10;Description automatically generated"/>
-            <wp:cNvGraphicFramePr/>
+          <wp:inline distT="0" distB="0" distL="0" distR="0" wp14:anchorId="372F1470" wp14:editId="591BF1EE">
+            <wp:extent cx="5943600" cy="6010275"/>
+            <wp:effectExtent l="0" t="0" r="0" b="9525"/>
+            <wp:docPr id="384094878" name="Picture 1"/>
+            <wp:cNvGraphicFramePr>
+              <a:graphicFrameLocks xmlns:a="http://schemas.openxmlformats.org/drawingml/2006/main" noChangeAspect="1"/>
+            </wp:cNvGraphicFramePr>
             <a:graphic xmlns:a="http://schemas.openxmlformats.org/drawingml/2006/main">
               <a:graphicData uri="http://schemas.openxmlformats.org/drawingml/2006/picture">
                 <pic:pic xmlns:pic="http://schemas.openxmlformats.org/drawingml/2006/picture">
                   <pic:nvPicPr>
-                    <pic:cNvPr id="1472611611" name="Picture 1472611611" descr="A black background with red lines&#10;&#10;Description automatically generated"/>
-                    <pic:cNvPicPr preferRelativeResize="0"/>
+                    <pic:cNvPr id="384094878" name=""/>
+                    <pic:cNvPicPr/>
                   </pic:nvPicPr>
                   <pic:blipFill>
                     <a:blip r:embed="rId20"/>
-                    <a:srcRect/>
                     <a:stretch>
                       <a:fillRect/>
                     </a:stretch>
@@ -11454,12 +11453,11 @@
                   <pic:spPr>
                     <a:xfrm>
                       <a:off x="0" y="0"/>
-                      <a:ext cx="5943600" cy="5943600"/>
+                      <a:ext cx="5943600" cy="6010275"/>
                     </a:xfrm>
                     <a:prstGeom prst="rect">
                       <a:avLst/>
                     </a:prstGeom>
-                    <a:ln/>
                   </pic:spPr>
                 </pic:pic>
               </a:graphicData>

</xml_diff>